<commit_message>
Überarbeitung (gering) des Testprotokolls
</commit_message>
<xml_diff>
--- a/docs/Testprotokoll/Testprotokoll.docx
+++ b/docs/Testprotokoll/Testprotokoll.docx
@@ -90,7 +90,49 @@
                               <w:rPr>
                                 <w:rStyle w:val="fettTH"/>
                               </w:rPr>
-                              <w:t>&lt;Projekttitel&gt;</w:t>
+                              <w:t>&lt;</w:t>
+                            </w:r>
+                            <w:r>
+                              <w:rPr>
+                                <w:rStyle w:val="fettTH"/>
+                              </w:rPr>
+                              <w:t>Proje</w:t>
+                            </w:r>
+                            <w:r>
+                              <w:rPr>
+                                <w:rStyle w:val="fettTH"/>
+                              </w:rPr>
+                              <w:t>k</w:t>
+                            </w:r>
+                            <w:r>
+                              <w:rPr>
+                                <w:rStyle w:val="fettTH"/>
+                              </w:rPr>
+                              <w:t>t</w:t>
+                            </w:r>
+                            <w:r>
+                              <w:rPr>
+                                <w:rStyle w:val="fettTH"/>
+                              </w:rPr>
+                              <w:t>t</w:t>
+                            </w:r>
+                            <w:r>
+                              <w:rPr>
+                                <w:rStyle w:val="fettTH"/>
+                              </w:rPr>
+                              <w:t>i</w:t>
+                            </w:r>
+                            <w:r>
+                              <w:rPr>
+                                <w:rStyle w:val="fettTH"/>
+                              </w:rPr>
+                              <w:t>t</w:t>
+                            </w:r>
+                            <w:r>
+                              <w:rPr>
+                                <w:rStyle w:val="fettTH"/>
+                              </w:rPr>
+                              <w:t>el&gt;</w:t>
                             </w:r>
                             <w:r>
                               <w:rPr>
@@ -190,17 +232,21 @@
                               <w:tab/>
                             </w:r>
                             <w:r>
-                              <w:rPr>
-                                <w:rStyle w:val="fettTH"/>
-                              </w:rPr>
-                              <w:t>Vorname Nachname</w:t>
+                              <w:t xml:space="preserve">Fahri </w:t>
                             </w:r>
+                            <w:proofErr w:type="spellStart"/>
                             <w:r>
-                              <w:rPr>
-                                <w:rStyle w:val="fettTH"/>
-                              </w:rPr>
-                              <w:t>, Vorname Nachname…</w:t>
+                              <w:t>Khus</w:t>
                             </w:r>
+                            <w:proofErr w:type="spellEnd"/>
+                            <w:r>
+                              <w:t xml:space="preserve">, Florian Heinrich, Matthias Eberlein, Simon </w:t>
+                            </w:r>
+                            <w:proofErr w:type="spellStart"/>
+                            <w:r>
+                              <w:t>Kreuziger</w:t>
+                            </w:r>
+                            <w:proofErr w:type="spellEnd"/>
                           </w:p>
                           <w:p>
                             <w:pPr>
@@ -217,7 +263,21 @@
                             </w:r>
                             <w:r>
                               <w:tab/>
-                              <w:t>TT.MM.JJJJ</w:t>
+                            </w:r>
+                            <w:r>
+                              <w:t>14</w:t>
+                            </w:r>
+                            <w:r>
+                              <w:t>.</w:t>
+                            </w:r>
+                            <w:r>
+                              <w:t>01</w:t>
+                            </w:r>
+                            <w:r>
+                              <w:t>.</w:t>
+                            </w:r>
+                            <w:r>
+                              <w:t>2019</w:t>
                             </w:r>
                           </w:p>
                           <w:p>
@@ -230,11 +290,9 @@
                             <w:r>
                               <w:tab/>
                             </w:r>
-                            <w:proofErr w:type="gramStart"/>
                             <w:r>
-                              <w:t>X.Y</w:t>
+                              <w:t>1.0</w:t>
                             </w:r>
-                            <w:proofErr w:type="gramEnd"/>
                           </w:p>
                         </w:txbxContent>
                       </wps:txbx>
@@ -303,7 +361,49 @@
                         <w:rPr>
                           <w:rStyle w:val="fettTH"/>
                         </w:rPr>
-                        <w:t>&lt;Projekttitel&gt;</w:t>
+                        <w:t>&lt;</w:t>
+                      </w:r>
+                      <w:r>
+                        <w:rPr>
+                          <w:rStyle w:val="fettTH"/>
+                        </w:rPr>
+                        <w:t>Proje</w:t>
+                      </w:r>
+                      <w:r>
+                        <w:rPr>
+                          <w:rStyle w:val="fettTH"/>
+                        </w:rPr>
+                        <w:t>k</w:t>
+                      </w:r>
+                      <w:r>
+                        <w:rPr>
+                          <w:rStyle w:val="fettTH"/>
+                        </w:rPr>
+                        <w:t>t</w:t>
+                      </w:r>
+                      <w:r>
+                        <w:rPr>
+                          <w:rStyle w:val="fettTH"/>
+                        </w:rPr>
+                        <w:t>t</w:t>
+                      </w:r>
+                      <w:r>
+                        <w:rPr>
+                          <w:rStyle w:val="fettTH"/>
+                        </w:rPr>
+                        <w:t>i</w:t>
+                      </w:r>
+                      <w:r>
+                        <w:rPr>
+                          <w:rStyle w:val="fettTH"/>
+                        </w:rPr>
+                        <w:t>t</w:t>
+                      </w:r>
+                      <w:r>
+                        <w:rPr>
+                          <w:rStyle w:val="fettTH"/>
+                        </w:rPr>
+                        <w:t>el&gt;</w:t>
                       </w:r>
                       <w:r>
                         <w:rPr>
@@ -403,17 +503,21 @@
                         <w:tab/>
                       </w:r>
                       <w:r>
-                        <w:rPr>
-                          <w:rStyle w:val="fettTH"/>
-                        </w:rPr>
-                        <w:t>Vorname Nachname</w:t>
+                        <w:t xml:space="preserve">Fahri </w:t>
                       </w:r>
+                      <w:proofErr w:type="spellStart"/>
                       <w:r>
-                        <w:rPr>
-                          <w:rStyle w:val="fettTH"/>
-                        </w:rPr>
-                        <w:t>, Vorname Nachname…</w:t>
+                        <w:t>Khus</w:t>
                       </w:r>
+                      <w:proofErr w:type="spellEnd"/>
+                      <w:r>
+                        <w:t xml:space="preserve">, Florian Heinrich, Matthias Eberlein, Simon </w:t>
+                      </w:r>
+                      <w:proofErr w:type="spellStart"/>
+                      <w:r>
+                        <w:t>Kreuziger</w:t>
+                      </w:r>
+                      <w:proofErr w:type="spellEnd"/>
                     </w:p>
                     <w:p>
                       <w:pPr>
@@ -430,7 +534,21 @@
                       </w:r>
                       <w:r>
                         <w:tab/>
-                        <w:t>TT.MM.JJJJ</w:t>
+                      </w:r>
+                      <w:r>
+                        <w:t>14</w:t>
+                      </w:r>
+                      <w:r>
+                        <w:t>.</w:t>
+                      </w:r>
+                      <w:r>
+                        <w:t>01</w:t>
+                      </w:r>
+                      <w:r>
+                        <w:t>.</w:t>
+                      </w:r>
+                      <w:r>
+                        <w:t>2019</w:t>
                       </w:r>
                     </w:p>
                     <w:p>
@@ -443,11 +561,9 @@
                       <w:r>
                         <w:tab/>
                       </w:r>
-                      <w:proofErr w:type="gramStart"/>
                       <w:r>
-                        <w:t>X.Y</w:t>
+                        <w:t>1.0</w:t>
                       </w:r>
-                      <w:proofErr w:type="gramEnd"/>
                     </w:p>
                   </w:txbxContent>
                 </v:textbox>
@@ -651,7 +767,19 @@
           <w:rPr>
             <w:rStyle w:val="Hyperlink"/>
           </w:rPr>
-          <w:t>Testprotokoll</w:t>
+          <w:t>Testpr</w:t>
+        </w:r>
+        <w:r>
+          <w:rPr>
+            <w:rStyle w:val="Hyperlink"/>
+          </w:rPr>
+          <w:t>o</w:t>
+        </w:r>
+        <w:r>
+          <w:rPr>
+            <w:rStyle w:val="Hyperlink"/>
+          </w:rPr>
+          <w:t>tokoll</w:t>
         </w:r>
         <w:r>
           <w:rPr>
@@ -711,111 +839,6 @@
     </w:p>
     <w:p>
       <w:pPr>
-        <w:pStyle w:val="berschrift1unnummeriert"/>
-        <w:spacing w:after="240"/>
-      </w:pPr>
-      <w:bookmarkStart w:id="4" w:name="_Toc527029804"/>
-      <w:bookmarkStart w:id="5" w:name="_Toc85174041"/>
-      <w:bookmarkEnd w:id="0"/>
-      <w:bookmarkEnd w:id="1"/>
-      <w:r>
-        <w:lastRenderedPageBreak/>
-        <w:t>Generelle Hinweise</w:t>
-      </w:r>
-      <w:bookmarkEnd w:id="4"/>
-    </w:p>
-    <w:p>
-      <w:pPr>
-        <w:pStyle w:val="FlietextTH"/>
-      </w:pPr>
-      <w:r>
-        <w:t>In diesem Kapi</w:t>
-      </w:r>
-      <w:r>
-        <w:t xml:space="preserve">tel sind generelle Hinweise zum Testprotokoll </w:t>
-      </w:r>
-      <w:r>
-        <w:t xml:space="preserve">enthalten. Übernehmen Sie dieses Kapitel nicht bzw. löschen Sie es in Ihrem konkreten </w:t>
-      </w:r>
-      <w:r>
-        <w:t>Dokument</w:t>
-      </w:r>
-      <w:r>
-        <w:t>.</w:t>
-      </w:r>
-    </w:p>
-    <w:p>
-      <w:pPr>
-        <w:pStyle w:val="FlietextTH"/>
-      </w:pPr>
-      <w:r>
-        <w:t xml:space="preserve">Inhalt und Form des Testprotokolls orientieren sich an </w:t>
-      </w:r>
-      <w:r>
-        <w:t xml:space="preserve">den entsprechenden Lehrinhalten der </w:t>
-      </w:r>
-      <w:r>
-        <w:t>Lehrvera</w:t>
-      </w:r>
-      <w:r>
-        <w:t>nstaltung "Software-Engineering"</w:t>
-      </w:r>
-      <w:r>
-        <w:t xml:space="preserve">. </w:t>
-      </w:r>
-      <w:r>
-        <w:t xml:space="preserve">Es ist mindestens das Protokoll eines abschließenden, umfassenden Testdurchlaufs vor Meilenstein 4 gefordert. Wenn Sie mehrere Testdurchläufe durchführen, kopieren Sie die Tabelle einfach </w:t>
-      </w:r>
-      <w:r>
-        <w:t xml:space="preserve">in ein weiteres Kapitel </w:t>
-      </w:r>
-      <w:r>
-        <w:t>und ergänzen oder ändern Sie sie passend.</w:t>
-      </w:r>
-    </w:p>
-    <w:p>
-      <w:pPr>
-        <w:pStyle w:val="FlietextTH"/>
-      </w:pPr>
-      <w:r>
-        <w:t xml:space="preserve">Wenn Sie in Ihrem Projekt eine Testautomatisierung (mit Tools wie z.B. </w:t>
-      </w:r>
-      <w:proofErr w:type="spellStart"/>
-      <w:r>
-        <w:t>JUnit</w:t>
-      </w:r>
-      <w:proofErr w:type="spellEnd"/>
-      <w:r>
-        <w:t xml:space="preserve"> umsetzen), fügen Sie die generierten Reports bitte </w:t>
-      </w:r>
-      <w:r>
-        <w:t>bei (indem Sie z.B. die URL angeben, unter der Report zu finden ist)</w:t>
-      </w:r>
-    </w:p>
-    <w:p>
-      <w:pPr>
-        <w:pStyle w:val="FlietextTH"/>
-      </w:pPr>
-      <w:r>
-        <w:t xml:space="preserve">Wenn Sie </w:t>
-      </w:r>
-      <w:r>
-        <w:t>die Word-Vorlage benutzen (*.</w:t>
-      </w:r>
-      <w:proofErr w:type="spellStart"/>
-      <w:r>
-        <w:t>doc</w:t>
-      </w:r>
-      <w:r>
-        <w:t>x</w:t>
-      </w:r>
-      <w:proofErr w:type="spellEnd"/>
-      <w:r>
-        <w:t>), verwenden Sie bitte die Formatvorlagen. Die Word-Vorlage ist eine Variante der Vorlagen, die die TH Köln bereitstellt.</w:t>
-      </w:r>
-    </w:p>
-    <w:p>
-      <w:pPr>
         <w:pStyle w:val="berschrift1"/>
         <w:keepLines w:val="0"/>
         <w:pageBreakBefore w:val="0"/>
@@ -829,75 +852,17 @@
         <w:ind w:left="0" w:firstLine="0"/>
         <w:contextualSpacing w:val="0"/>
       </w:pPr>
-      <w:bookmarkStart w:id="6" w:name="_Toc527029805"/>
+      <w:bookmarkStart w:id="4" w:name="_Toc85174041"/>
+      <w:bookmarkStart w:id="5" w:name="_Toc527029805"/>
+      <w:bookmarkEnd w:id="0"/>
+      <w:bookmarkEnd w:id="1"/>
       <w:r>
+        <w:lastRenderedPageBreak/>
         <w:t>Revisionshistorie</w:t>
       </w:r>
+      <w:bookmarkEnd w:id="4"/>
       <w:bookmarkEnd w:id="5"/>
-      <w:bookmarkEnd w:id="6"/>
     </w:p>
-    <w:p>
-      <w:r>
-        <w:t>&lt;</w:t>
-      </w:r>
-      <w:r>
-        <w:t xml:space="preserve">Tabellarische </w:t>
-      </w:r>
-      <w:r>
-        <w:t>Liste der Dokume</w:t>
-      </w:r>
-      <w:r>
-        <w:t xml:space="preserve">ntänderungen je </w:t>
-      </w:r>
-      <w:r>
-        <w:t>Version</w:t>
-      </w:r>
-      <w:r>
-        <w:t>.</w:t>
-      </w:r>
-      <w:r>
-        <w:t>&gt;</w:t>
-      </w:r>
-    </w:p>
-    <w:p>
-      <w:r>
-        <w:t>Als Revisionsnummern können beispielsweise verwendet werden:</w:t>
-      </w:r>
-    </w:p>
-    <w:p>
-      <w:pPr>
-        <w:numPr>
-          <w:ilvl w:val="0"/>
-          <w:numId w:val="46"/>
-        </w:numPr>
-      </w:pPr>
-      <w:r>
-        <w:t>0.1, 0.2, 1.4 für Zwischenversionen</w:t>
-      </w:r>
-    </w:p>
-    <w:p>
-      <w:pPr>
-        <w:numPr>
-          <w:ilvl w:val="0"/>
-          <w:numId w:val="46"/>
-        </w:numPr>
-      </w:pPr>
-      <w:r>
-        <w:t>1.0, 2.0 für Hauptversionen&gt;</w:t>
-      </w:r>
-    </w:p>
-    <w:p>
-      <w:r>
-        <w:t>Bitte aktualisieren Sie auch immer die Versionsnummer auf dem Deckblatt.</w:t>
-      </w:r>
-    </w:p>
-    <w:p/>
-    <w:p>
-      <w:r>
-        <w:t>Beispiel</w:t>
-      </w:r>
-    </w:p>
-    <w:p/>
     <w:tbl>
       <w:tblPr>
         <w:tblStyle w:val="TabelleTHKlnmitErgebniszeile"/>
@@ -972,7 +937,19 @@
           </w:tcPr>
           <w:p>
             <w:r>
-              <w:t>30.10.2018</w:t>
+              <w:t>09</w:t>
+            </w:r>
+            <w:r>
+              <w:t>.</w:t>
+            </w:r>
+            <w:r>
+              <w:t>0</w:t>
+            </w:r>
+            <w:r>
+              <w:t>1.201</w:t>
+            </w:r>
+            <w:r>
+              <w:t>9</w:t>
             </w:r>
           </w:p>
         </w:tc>
@@ -982,8 +959,13 @@
           </w:tcPr>
           <w:p>
             <w:r>
-              <w:t>Max Mustermann</w:t>
-            </w:r>
+              <w:t xml:space="preserve">Simon </w:t>
+            </w:r>
+            <w:proofErr w:type="spellStart"/>
+            <w:r>
+              <w:t>Kreuziger</w:t>
+            </w:r>
+            <w:proofErr w:type="spellEnd"/>
           </w:p>
         </w:tc>
         <w:tc>
@@ -992,7 +974,7 @@
           </w:tcPr>
           <w:p>
             <w:r>
-              <w:t>Aufgabenverteilung bis MS2</w:t>
+              <w:t>Erzeugung der Testfälle 1-6</w:t>
             </w:r>
           </w:p>
         </w:tc>
@@ -1004,7 +986,7 @@
           </w:tcPr>
           <w:p>
             <w:r>
-              <w:t>…</w:t>
+              <w:t>0.5</w:t>
             </w:r>
           </w:p>
         </w:tc>
@@ -1012,19 +994,36 @@
           <w:tcPr>
             <w:tcW w:w="1275" w:type="dxa"/>
           </w:tcPr>
-          <w:p/>
+          <w:p>
+            <w:r>
+              <w:t>10.01.2019</w:t>
+            </w:r>
+          </w:p>
         </w:tc>
         <w:tc>
           <w:tcPr>
             <w:tcW w:w="2745" w:type="dxa"/>
           </w:tcPr>
-          <w:p/>
+          <w:p>
+            <w:r>
+              <w:t xml:space="preserve">Simon </w:t>
+            </w:r>
+            <w:proofErr w:type="spellStart"/>
+            <w:r>
+              <w:t>Kreuziger</w:t>
+            </w:r>
+            <w:proofErr w:type="spellEnd"/>
+          </w:p>
         </w:tc>
         <w:tc>
           <w:tcPr>
             <w:tcW w:w="3916" w:type="dxa"/>
           </w:tcPr>
-          <w:p/>
+          <w:p>
+            <w:r>
+              <w:t>Erzeugung der Testfälle 7-13</w:t>
+            </w:r>
+          </w:p>
         </w:tc>
       </w:tr>
       <w:tr>
@@ -1044,7 +1043,22 @@
           </w:tcPr>
           <w:p>
             <w:r>
-              <w:t>13.11.2018</w:t>
+              <w:t>1</w:t>
+            </w:r>
+            <w:r>
+              <w:t>4</w:t>
+            </w:r>
+            <w:r>
+              <w:t>.</w:t>
+            </w:r>
+            <w:r>
+              <w:t>0</w:t>
+            </w:r>
+            <w:r>
+              <w:t>1.201</w:t>
+            </w:r>
+            <w:r>
+              <w:t>9</w:t>
             </w:r>
           </w:p>
         </w:tc>
@@ -1054,13 +1068,24 @@
           </w:tcPr>
           <w:p>
             <w:r>
-              <w:t xml:space="preserve">Karl </w:t>
+              <w:t xml:space="preserve">Fahri </w:t>
             </w:r>
             <w:proofErr w:type="spellStart"/>
             <w:r>
-              <w:t>Kwalität</w:t>
+              <w:t>Kuhs</w:t>
             </w:r>
             <w:proofErr w:type="spellEnd"/>
+            <w:r>
+              <w:t xml:space="preserve">, Florian Heinrich, Matthias Eberlein, </w:t>
+            </w:r>
+            <w:r>
+              <w:t xml:space="preserve">Simon </w:t>
+            </w:r>
+            <w:proofErr w:type="spellStart"/>
+            <w:r>
+              <w:t>Kreuziger</w:t>
+            </w:r>
+            <w:proofErr w:type="spellEnd"/>
           </w:p>
         </w:tc>
         <w:tc>
@@ -1069,7 +1094,10 @@
           </w:tcPr>
           <w:p>
             <w:r>
-              <w:t>Abschließende Qualitätssicherung für MS2</w:t>
+              <w:t>Abschließende Qualitätssicherung für MS</w:t>
+            </w:r>
+            <w:r>
+              <w:t>4</w:t>
             </w:r>
           </w:p>
         </w:tc>
@@ -1097,12 +1125,14 @@
         <w:pStyle w:val="berschrift1"/>
         <w:spacing w:after="240"/>
       </w:pPr>
-      <w:bookmarkStart w:id="18" w:name="_Toc527029806"/>
+      <w:bookmarkStart w:id="17" w:name="_Toc527029806"/>
+      <w:bookmarkStart w:id="18" w:name="_GoBack"/>
+      <w:bookmarkEnd w:id="18"/>
       <w:r>
         <w:lastRenderedPageBreak/>
         <w:t>Testprotokoll</w:t>
       </w:r>
-      <w:bookmarkEnd w:id="18"/>
+      <w:bookmarkEnd w:id="17"/>
     </w:p>
     <w:tbl>
       <w:tblPr>
@@ -1315,8 +1345,6 @@
                 <w:rFonts w:cs="Arial"/>
               </w:rPr>
             </w:pPr>
-            <w:bookmarkStart w:id="19" w:name="_GoBack"/>
-            <w:bookmarkEnd w:id="19"/>
             <w:r>
               <w:rPr>
                 <w:rFonts w:cs="Arial"/>
@@ -1603,7 +1631,25 @@
               <w:rPr>
                 <w:rFonts w:cs="Arial"/>
               </w:rPr>
-              <w:t>Der Dropdown-Button zeigt nun nicht mehr „Tesla“ an, sondern „Bitte Hersteller auswählen.</w:t>
+              <w:t>Der Dropdown-Button zeigt nun nicht mehr „Tesla“ an, sondern</w:t>
+            </w:r>
+            <w:r>
+              <w:rPr>
+                <w:rFonts w:cs="Arial"/>
+              </w:rPr>
+              <w:t xml:space="preserve"> die Ausgangsposition</w:t>
+            </w:r>
+            <w:r>
+              <w:rPr>
+                <w:rFonts w:cs="Arial"/>
+              </w:rPr>
+              <w:t xml:space="preserve"> „Bitte Hersteller auswählen.</w:t>
+            </w:r>
+            <w:r>
+              <w:rPr>
+                <w:rFonts w:cs="Arial"/>
+              </w:rPr>
+              <w:t>“</w:t>
             </w:r>
           </w:p>
         </w:tc>
@@ -1705,7 +1751,37 @@
               <w:rPr>
                 <w:rFonts w:cs="Arial"/>
               </w:rPr>
-              <w:t xml:space="preserve">Ausselektieren einer Liste nach den Filtern: </w:t>
+              <w:t xml:space="preserve">Ausselektieren einer Liste </w:t>
+            </w:r>
+            <w:r>
+              <w:rPr>
+                <w:rFonts w:cs="Arial"/>
+              </w:rPr>
+              <w:t>mit</w:t>
+            </w:r>
+            <w:r>
+              <w:rPr>
+                <w:rFonts w:cs="Arial"/>
+              </w:rPr>
+              <w:t xml:space="preserve"> </w:t>
+            </w:r>
+            <w:r>
+              <w:rPr>
+                <w:rFonts w:cs="Arial"/>
+              </w:rPr>
+              <w:t>folgenden gesetzten</w:t>
+            </w:r>
+            <w:r>
+              <w:rPr>
+                <w:rFonts w:cs="Arial"/>
+              </w:rPr>
+              <w:t xml:space="preserve"> </w:t>
+            </w:r>
+            <w:r>
+              <w:rPr>
+                <w:rFonts w:cs="Arial"/>
+              </w:rPr>
+              <w:t xml:space="preserve">Filtern: </w:t>
             </w:r>
           </w:p>
           <w:p>
@@ -1876,7 +1952,31 @@
               <w:rPr>
                 <w:rFonts w:cs="Arial"/>
               </w:rPr>
-              <w:t xml:space="preserve">Ausselektieren einer Liste nach den Filtern: </w:t>
+              <w:t xml:space="preserve">Ausselektieren einer Liste </w:t>
+            </w:r>
+            <w:r>
+              <w:rPr>
+                <w:rFonts w:cs="Arial"/>
+              </w:rPr>
+              <w:t>mit</w:t>
+            </w:r>
+            <w:r>
+              <w:rPr>
+                <w:rFonts w:cs="Arial"/>
+              </w:rPr>
+              <w:t xml:space="preserve"> </w:t>
+            </w:r>
+            <w:r>
+              <w:rPr>
+                <w:rFonts w:cs="Arial"/>
+              </w:rPr>
+              <w:t>folgenden gesetzten</w:t>
+            </w:r>
+            <w:r>
+              <w:rPr>
+                <w:rFonts w:cs="Arial"/>
+              </w:rPr>
+              <w:t xml:space="preserve"> Filtern: </w:t>
             </w:r>
           </w:p>
           <w:p>
@@ -1926,26 +2026,6 @@
               </w:rPr>
               <w:t>„Preis = 70000“</w:t>
             </w:r>
-          </w:p>
-          <w:p>
-            <w:pPr>
-              <w:tabs>
-                <w:tab w:val="left" w:pos="1222"/>
-              </w:tabs>
-              <w:rPr>
-                <w:rFonts w:cs="Arial"/>
-              </w:rPr>
-            </w:pPr>
-          </w:p>
-          <w:p>
-            <w:pPr>
-              <w:tabs>
-                <w:tab w:val="left" w:pos="1222"/>
-              </w:tabs>
-              <w:rPr>
-                <w:rFonts w:cs="Arial"/>
-              </w:rPr>
-            </w:pPr>
           </w:p>
         </w:tc>
         <w:tc>
@@ -2094,19 +2174,7 @@
               <w:rPr>
                 <w:rFonts w:cs="Arial"/>
               </w:rPr>
-              <w:t xml:space="preserve"> „</w:t>
-            </w:r>
-            <w:r>
-              <w:rPr>
-                <w:rFonts w:cs="Arial"/>
-              </w:rPr>
-              <w:t>Tesla Model S P90D</w:t>
-            </w:r>
-            <w:r>
-              <w:rPr>
-                <w:rFonts w:cs="Arial"/>
-              </w:rPr>
-              <w:t>“.</w:t>
+              <w:t xml:space="preserve"> „Tesla Model S P90D“.</w:t>
             </w:r>
           </w:p>
         </w:tc>
@@ -2127,19 +2195,31 @@
               <w:rPr>
                 <w:rFonts w:cs="Arial"/>
               </w:rPr>
-              <w:t>Eine neue Seite wird angezeigt mit Details zum Elektroauto mit dem Namen „</w:t>
-            </w:r>
-            <w:r>
-              <w:rPr>
-                <w:rFonts w:cs="Arial"/>
-              </w:rPr>
-              <w:t>Tesla Model S P90D</w:t>
-            </w:r>
-            <w:r>
-              <w:rPr>
-                <w:rFonts w:cs="Arial"/>
-              </w:rPr>
-              <w:t>“</w:t>
+              <w:t xml:space="preserve">Eine neue Seite </w:t>
+            </w:r>
+            <w:r>
+              <w:rPr>
+                <w:rFonts w:cs="Arial"/>
+              </w:rPr>
+              <w:t xml:space="preserve">mit Details zum Elektroauto </w:t>
+            </w:r>
+            <w:r>
+              <w:rPr>
+                <w:rFonts w:cs="Arial"/>
+              </w:rPr>
+              <w:t>„Tesla Model S P90D“</w:t>
+            </w:r>
+            <w:r>
+              <w:rPr>
+                <w:rFonts w:cs="Arial"/>
+              </w:rPr>
+              <w:t xml:space="preserve"> </w:t>
+            </w:r>
+            <w:r>
+              <w:rPr>
+                <w:rFonts w:cs="Arial"/>
+              </w:rPr>
+              <w:t>wird angezeigt</w:t>
             </w:r>
             <w:r>
               <w:rPr>
@@ -2147,38 +2227,17 @@
               </w:rPr>
               <w:t>.</w:t>
             </w:r>
-          </w:p>
-          <w:p>
-            <w:pPr>
-              <w:tabs>
-                <w:tab w:val="left" w:pos="1222"/>
-              </w:tabs>
-              <w:rPr>
-                <w:rFonts w:cs="Arial"/>
-              </w:rPr>
-            </w:pPr>
-            <w:r>
-              <w:rPr>
-                <w:rFonts w:cs="Arial"/>
-              </w:rPr>
-              <w:lastRenderedPageBreak/>
-              <w:t xml:space="preserve">Die URL sollte nun </w:t>
-            </w:r>
-          </w:p>
-          <w:p>
-            <w:pPr>
-              <w:tabs>
-                <w:tab w:val="left" w:pos="1222"/>
-              </w:tabs>
-              <w:rPr>
-                <w:rFonts w:cs="Arial"/>
-              </w:rPr>
-            </w:pPr>
-            <w:r>
-              <w:rPr>
-                <w:rFonts w:cs="Arial"/>
-              </w:rPr>
-              <w:t>„localhost:4200/</w:t>
+            <w:r>
+              <w:rPr>
+                <w:rFonts w:cs="Arial"/>
+              </w:rPr>
+              <w:br/>
+            </w:r>
+            <w:r>
+              <w:rPr>
+                <w:rFonts w:cs="Arial"/>
+              </w:rPr>
+              <w:t>Die URL sollte nun „localhost:4200/</w:t>
             </w:r>
             <w:proofErr w:type="spellStart"/>
             <w:r>
@@ -2192,7 +2251,19 @@
               <w:rPr>
                 <w:rFonts w:cs="Arial"/>
               </w:rPr>
-              <w:t>/3“ heißen.</w:t>
+              <w:t xml:space="preserve">/3“ </w:t>
+            </w:r>
+            <w:r>
+              <w:rPr>
+                <w:rFonts w:cs="Arial"/>
+              </w:rPr>
+              <w:t>anzeigen</w:t>
+            </w:r>
+            <w:r>
+              <w:rPr>
+                <w:rFonts w:cs="Arial"/>
+              </w:rPr>
+              <w:t>.</w:t>
             </w:r>
           </w:p>
         </w:tc>
@@ -2213,7 +2284,6 @@
               <w:rPr>
                 <w:rFonts w:cs="Arial"/>
               </w:rPr>
-              <w:lastRenderedPageBreak/>
               <w:t>Pass</w:t>
             </w:r>
           </w:p>
@@ -2253,6 +2323,7 @@
               <w:rPr>
                 <w:rFonts w:cs="Arial"/>
               </w:rPr>
+              <w:lastRenderedPageBreak/>
               <w:t>6</w:t>
             </w:r>
           </w:p>
@@ -2478,7 +2549,49 @@
               <w:rPr>
                 <w:rFonts w:cs="Arial"/>
               </w:rPr>
-              <w:t>Registrieren mit den Daten:</w:t>
+              <w:t xml:space="preserve">Registrierungsversuch auf der Seite </w:t>
+            </w:r>
+            <w:r>
+              <w:rPr>
+                <w:rFonts w:cs="Arial"/>
+              </w:rPr>
+              <w:t>Registriere</w:t>
+            </w:r>
+            <w:r>
+              <w:rPr>
+                <w:rFonts w:cs="Arial"/>
+              </w:rPr>
+              <w:t>n</w:t>
+            </w:r>
+            <w:r>
+              <w:rPr>
+                <w:rFonts w:cs="Arial"/>
+              </w:rPr>
+              <w:t xml:space="preserve"> mit den</w:t>
+            </w:r>
+            <w:r>
+              <w:rPr>
+                <w:rFonts w:cs="Arial"/>
+              </w:rPr>
+              <w:t xml:space="preserve"> gültigen</w:t>
+            </w:r>
+            <w:r>
+              <w:rPr>
+                <w:rFonts w:cs="Arial"/>
+              </w:rPr>
+              <w:t xml:space="preserve"> </w:t>
+            </w:r>
+            <w:r>
+              <w:rPr>
+                <w:rFonts w:cs="Arial"/>
+              </w:rPr>
+              <w:t>Eingaben</w:t>
+            </w:r>
+            <w:r>
+              <w:rPr>
+                <w:rFonts w:cs="Arial"/>
+              </w:rPr>
+              <w:t>:</w:t>
             </w:r>
           </w:p>
           <w:p>
@@ -2617,6 +2730,19 @@
               <w:rPr>
                 <w:rFonts w:cs="Arial"/>
               </w:rPr>
+              <w:t>Die Felder um eine Registrierung vorzunehmen verschwinden.</w:t>
+            </w:r>
+          </w:p>
+          <w:p>
+            <w:pPr>
+              <w:rPr>
+                <w:rFonts w:cs="Arial"/>
+              </w:rPr>
+            </w:pPr>
+            <w:r>
+              <w:rPr>
+                <w:rFonts w:cs="Arial"/>
+              </w:rPr>
               <w:t xml:space="preserve">Eine grün hinterlegte Fläche erscheint mit dem Text: </w:t>
             </w:r>
           </w:p>
@@ -2642,6 +2768,12 @@
                 <w:rFonts w:cs="Arial"/>
               </w:rPr>
             </w:pPr>
+            <w:r>
+              <w:rPr>
+                <w:rFonts w:cs="Arial"/>
+              </w:rPr>
+              <w:t>Darunter erscheinen zwei Buttons.</w:t>
+            </w:r>
           </w:p>
         </w:tc>
         <w:tc>
@@ -2742,7 +2874,67 @@
               <w:rPr>
                 <w:rFonts w:cs="Arial"/>
               </w:rPr>
-              <w:t>Registrieren mit ungültigen Daten (E-Mail):</w:t>
+              <w:t>Registrierungsversuch a</w:t>
+            </w:r>
+            <w:r>
+              <w:rPr>
+                <w:rFonts w:cs="Arial"/>
+              </w:rPr>
+              <w:t xml:space="preserve">uf der Seite </w:t>
+            </w:r>
+            <w:r>
+              <w:rPr>
+                <w:rFonts w:cs="Arial"/>
+              </w:rPr>
+              <w:t>Registriere</w:t>
+            </w:r>
+            <w:r>
+              <w:rPr>
+                <w:rFonts w:cs="Arial"/>
+              </w:rPr>
+              <w:t>n</w:t>
+            </w:r>
+            <w:r>
+              <w:rPr>
+                <w:rFonts w:cs="Arial"/>
+              </w:rPr>
+              <w:t xml:space="preserve"> mit ungültige</w:t>
+            </w:r>
+            <w:r>
+              <w:rPr>
+                <w:rFonts w:cs="Arial"/>
+              </w:rPr>
+              <w:t>r</w:t>
+            </w:r>
+            <w:r>
+              <w:rPr>
+                <w:rFonts w:cs="Arial"/>
+              </w:rPr>
+              <w:t xml:space="preserve"> (E-Mail)</w:t>
+            </w:r>
+            <w:r>
+              <w:rPr>
+                <w:rFonts w:cs="Arial"/>
+              </w:rPr>
+              <w:t xml:space="preserve"> </w:t>
+            </w:r>
+            <w:r>
+              <w:rPr>
+                <w:rFonts w:cs="Arial"/>
+              </w:rPr>
+              <w:br/>
+            </w:r>
+            <w:r>
+              <w:rPr>
+                <w:rFonts w:cs="Arial"/>
+              </w:rPr>
+              <w:t>Eingabe</w:t>
+            </w:r>
+            <w:r>
+              <w:rPr>
+                <w:rFonts w:cs="Arial"/>
+              </w:rPr>
+              <w:t>:</w:t>
             </w:r>
           </w:p>
           <w:p>
@@ -2788,13 +2980,7 @@
               <w:rPr>
                 <w:rFonts w:cs="Arial"/>
               </w:rPr>
-              <w:t xml:space="preserve">„E-Mail </w:t>
-            </w:r>
-            <w:r>
-              <w:rPr>
-                <w:rFonts w:cs="Arial"/>
-              </w:rPr>
-              <w:t xml:space="preserve">= </w:t>
+              <w:t xml:space="preserve">„E-Mail = </w:t>
             </w:r>
             <w:proofErr w:type="spellStart"/>
             <w:r>
@@ -2885,8 +3071,8 @@
                 <w:rFonts w:cs="Arial"/>
               </w:rPr>
             </w:pPr>
-            <w:bookmarkStart w:id="20" w:name="OLE_LINK1"/>
-            <w:bookmarkStart w:id="21" w:name="OLE_LINK2"/>
+            <w:bookmarkStart w:id="19" w:name="OLE_LINK1"/>
+            <w:bookmarkStart w:id="20" w:name="OLE_LINK2"/>
             <w:r>
               <w:rPr>
                 <w:rFonts w:cs="Arial"/>
@@ -2923,10 +3109,16 @@
               <w:rPr>
                 <w:rFonts w:cs="Arial"/>
               </w:rPr>
-              <w:t>Und der Inhalt beider Passwort Textfelder sollte gelöscht sein.</w:t>
-            </w:r>
+              <w:t>Der</w:t>
+            </w:r>
+            <w:r>
+              <w:rPr>
+                <w:rFonts w:cs="Arial"/>
+              </w:rPr>
+              <w:t xml:space="preserve"> Inhalt beider Passwort Textfelder sollte gelöscht sein.</w:t>
+            </w:r>
+            <w:bookmarkEnd w:id="19"/>
             <w:bookmarkEnd w:id="20"/>
-            <w:bookmarkEnd w:id="21"/>
           </w:p>
         </w:tc>
         <w:tc>
@@ -3027,7 +3219,55 @@
               <w:rPr>
                 <w:rFonts w:cs="Arial"/>
               </w:rPr>
-              <w:t>Registrieren mit ungültigen Daten (Passwort)</w:t>
+              <w:t xml:space="preserve">Registrierungsversuch auf der Seite </w:t>
+            </w:r>
+            <w:r>
+              <w:rPr>
+                <w:rFonts w:cs="Arial"/>
+              </w:rPr>
+              <w:t>Registriere</w:t>
+            </w:r>
+            <w:r>
+              <w:rPr>
+                <w:rFonts w:cs="Arial"/>
+              </w:rPr>
+              <w:t>n</w:t>
+            </w:r>
+            <w:r>
+              <w:rPr>
+                <w:rFonts w:cs="Arial"/>
+              </w:rPr>
+              <w:t xml:space="preserve"> mit ungültige</w:t>
+            </w:r>
+            <w:r>
+              <w:rPr>
+                <w:rFonts w:cs="Arial"/>
+              </w:rPr>
+              <w:t>r</w:t>
+            </w:r>
+            <w:r>
+              <w:rPr>
+                <w:rFonts w:cs="Arial"/>
+              </w:rPr>
+              <w:t xml:space="preserve"> </w:t>
+            </w:r>
+            <w:r>
+              <w:rPr>
+                <w:rFonts w:cs="Arial"/>
+              </w:rPr>
+              <w:t>(Passwort)</w:t>
+            </w:r>
+            <w:r>
+              <w:rPr>
+                <w:rFonts w:cs="Arial"/>
+              </w:rPr>
+              <w:t xml:space="preserve"> </w:t>
+            </w:r>
+            <w:r>
+              <w:rPr>
+                <w:rFonts w:cs="Arial"/>
+              </w:rPr>
+              <w:t>Eingabe</w:t>
             </w:r>
             <w:r>
               <w:rPr>
@@ -3087,35 +3327,386 @@
                   <w:rStyle w:val="Hyperlink"/>
                   <w:rFonts w:cs="Arial"/>
                 </w:rPr>
-                <w:t>test@</w:t>
+                <w:t>test@email.de</w:t>
               </w:r>
+            </w:hyperlink>
+            <w:r>
+              <w:rPr>
+                <w:rFonts w:cs="Arial"/>
+              </w:rPr>
+              <w:t>“</w:t>
+            </w:r>
+          </w:p>
+          <w:p>
+            <w:pPr>
+              <w:tabs>
+                <w:tab w:val="left" w:pos="1222"/>
+              </w:tabs>
+              <w:rPr>
+                <w:rFonts w:cs="Arial"/>
+              </w:rPr>
+            </w:pPr>
+            <w:r>
+              <w:rPr>
+                <w:rFonts w:cs="Arial"/>
+              </w:rPr>
+              <w:t xml:space="preserve">„Passwort = </w:t>
+            </w:r>
+            <w:proofErr w:type="spellStart"/>
+            <w:r>
+              <w:rPr>
+                <w:rFonts w:cs="Arial"/>
+              </w:rPr>
+              <w:t>testPwd</w:t>
+            </w:r>
+            <w:proofErr w:type="spellEnd"/>
+            <w:r>
+              <w:rPr>
+                <w:rFonts w:cs="Arial"/>
+              </w:rPr>
+              <w:t>“</w:t>
+            </w:r>
+          </w:p>
+          <w:p>
+            <w:pPr>
+              <w:tabs>
+                <w:tab w:val="left" w:pos="1222"/>
+              </w:tabs>
+              <w:rPr>
+                <w:rFonts w:cs="Arial"/>
+              </w:rPr>
+            </w:pPr>
+            <w:r>
+              <w:rPr>
+                <w:rFonts w:cs="Arial"/>
+              </w:rPr>
+              <w:t xml:space="preserve">„Passwort = </w:t>
+            </w:r>
+            <w:proofErr w:type="spellStart"/>
+            <w:r>
+              <w:rPr>
+                <w:rFonts w:cs="Arial"/>
+              </w:rPr>
+              <w:t>testPwdIncorrect</w:t>
+            </w:r>
+            <w:proofErr w:type="spellEnd"/>
+            <w:r>
+              <w:rPr>
+                <w:rFonts w:cs="Arial"/>
+              </w:rPr>
+              <w:t>“</w:t>
+            </w:r>
+          </w:p>
+        </w:tc>
+        <w:tc>
+          <w:tcPr>
+            <w:tcW w:w="4536" w:type="dxa"/>
+          </w:tcPr>
+          <w:p>
+            <w:pPr>
+              <w:tabs>
+                <w:tab w:val="left" w:pos="1222"/>
+              </w:tabs>
+              <w:rPr>
+                <w:rFonts w:cs="Arial"/>
+              </w:rPr>
+            </w:pPr>
+            <w:r>
+              <w:rPr>
+                <w:rFonts w:cs="Arial"/>
+              </w:rPr>
+              <w:t>Eine rot hinterlegte Fläche erscheint mit dem Text:</w:t>
+            </w:r>
+          </w:p>
+          <w:p>
+            <w:pPr>
+              <w:tabs>
+                <w:tab w:val="left" w:pos="1222"/>
+              </w:tabs>
+              <w:rPr>
+                <w:rFonts w:cs="Arial"/>
+              </w:rPr>
+            </w:pPr>
+            <w:r>
+              <w:rPr>
+                <w:rFonts w:cs="Arial"/>
+              </w:rPr>
+              <w:t>„</w:t>
+            </w:r>
+            <w:r>
+              <w:rPr>
+                <w:rFonts w:cs="Arial"/>
+              </w:rPr>
+              <w:t xml:space="preserve">Bitte überprüfen Sie ihre Passwort </w:t>
+            </w:r>
+            <w:proofErr w:type="spellStart"/>
+            <w:r>
+              <w:rPr>
+                <w:rFonts w:cs="Arial"/>
+              </w:rPr>
+              <w:t>eingabe</w:t>
+            </w:r>
+            <w:proofErr w:type="spellEnd"/>
+            <w:r>
+              <w:rPr>
+                <w:rFonts w:cs="Arial"/>
+              </w:rPr>
+              <w:t>.“</w:t>
+            </w:r>
+          </w:p>
+          <w:p>
+            <w:pPr>
+              <w:tabs>
+                <w:tab w:val="left" w:pos="1222"/>
+              </w:tabs>
+              <w:rPr>
+                <w:rFonts w:cs="Arial"/>
+              </w:rPr>
+            </w:pPr>
+            <w:r>
+              <w:rPr>
+                <w:rFonts w:cs="Arial"/>
+              </w:rPr>
+              <w:t>Der</w:t>
+            </w:r>
+            <w:r>
+              <w:rPr>
+                <w:rFonts w:cs="Arial"/>
+              </w:rPr>
+              <w:t xml:space="preserve"> Inhalt beider Passwort Textfelder sollte gelöscht sein.</w:t>
+            </w:r>
+          </w:p>
+          <w:p>
+            <w:pPr>
+              <w:tabs>
+                <w:tab w:val="left" w:pos="1222"/>
+              </w:tabs>
+              <w:rPr>
+                <w:rFonts w:cs="Arial"/>
+              </w:rPr>
+            </w:pPr>
+          </w:p>
+          <w:p>
+            <w:pPr>
+              <w:tabs>
+                <w:tab w:val="left" w:pos="1222"/>
+              </w:tabs>
+              <w:rPr>
+                <w:rFonts w:cs="Arial"/>
+              </w:rPr>
+            </w:pPr>
+          </w:p>
+        </w:tc>
+        <w:tc>
+          <w:tcPr>
+            <w:tcW w:w="1842" w:type="dxa"/>
+          </w:tcPr>
+          <w:p>
+            <w:pPr>
+              <w:tabs>
+                <w:tab w:val="left" w:pos="1222"/>
+              </w:tabs>
+              <w:rPr>
+                <w:rFonts w:cs="Arial"/>
+              </w:rPr>
+            </w:pPr>
+            <w:r>
+              <w:rPr>
+                <w:rFonts w:cs="Arial"/>
+              </w:rPr>
+              <w:t>Pass</w:t>
+            </w:r>
+          </w:p>
+        </w:tc>
+        <w:tc>
+          <w:tcPr>
+            <w:tcW w:w="1701" w:type="dxa"/>
+          </w:tcPr>
+          <w:p>
+            <w:pPr>
+              <w:tabs>
+                <w:tab w:val="left" w:pos="1222"/>
+              </w:tabs>
+              <w:rPr>
+                <w:rFonts w:cs="Arial"/>
+                <w:b/>
+              </w:rPr>
+            </w:pPr>
+          </w:p>
+        </w:tc>
+      </w:tr>
+      <w:tr>
+        <w:tc>
+          <w:tcPr>
+            <w:tcW w:w="987" w:type="dxa"/>
+          </w:tcPr>
+          <w:p>
+            <w:pPr>
+              <w:tabs>
+                <w:tab w:val="left" w:pos="1222"/>
+              </w:tabs>
+              <w:rPr>
+                <w:rFonts w:cs="Arial"/>
+              </w:rPr>
+            </w:pPr>
+            <w:r>
+              <w:rPr>
+                <w:rFonts w:cs="Arial"/>
+              </w:rPr>
+              <w:lastRenderedPageBreak/>
+              <w:t>10</w:t>
+            </w:r>
+          </w:p>
+        </w:tc>
+        <w:tc>
+          <w:tcPr>
+            <w:tcW w:w="1135" w:type="dxa"/>
+          </w:tcPr>
+          <w:p>
+            <w:pPr>
+              <w:tabs>
+                <w:tab w:val="left" w:pos="1222"/>
+              </w:tabs>
+              <w:rPr>
+                <w:rFonts w:cs="Arial"/>
+              </w:rPr>
+            </w:pPr>
+            <w:r>
+              <w:rPr>
+                <w:rFonts w:cs="Arial"/>
+              </w:rPr>
+              <w:t>LF2</w:t>
+            </w:r>
+            <w:r>
+              <w:rPr>
+                <w:rFonts w:cs="Arial"/>
+              </w:rPr>
+              <w:t>1</w:t>
+            </w:r>
+            <w:r>
+              <w:rPr>
+                <w:rFonts w:cs="Arial"/>
+              </w:rPr>
+              <w:t>0</w:t>
+            </w:r>
+          </w:p>
+        </w:tc>
+        <w:tc>
+          <w:tcPr>
+            <w:tcW w:w="3974" w:type="dxa"/>
+          </w:tcPr>
+          <w:p>
+            <w:pPr>
+              <w:tabs>
+                <w:tab w:val="left" w:pos="1222"/>
+              </w:tabs>
+              <w:rPr>
+                <w:rFonts w:cs="Arial"/>
+              </w:rPr>
+            </w:pPr>
+            <w:r>
+              <w:rPr>
+                <w:rFonts w:cs="Arial"/>
+              </w:rPr>
+              <w:t xml:space="preserve">Registrierungsversuch auf der Seite </w:t>
+            </w:r>
+            <w:r>
+              <w:rPr>
+                <w:rFonts w:cs="Arial"/>
+              </w:rPr>
+              <w:br/>
+            </w:r>
+            <w:r>
+              <w:rPr>
+                <w:rFonts w:cs="Arial"/>
+              </w:rPr>
+              <w:t>Registriere</w:t>
+            </w:r>
+            <w:r>
+              <w:rPr>
+                <w:rFonts w:cs="Arial"/>
+              </w:rPr>
+              <w:t>n</w:t>
+            </w:r>
+            <w:r>
+              <w:rPr>
+                <w:rFonts w:cs="Arial"/>
+              </w:rPr>
+              <w:t xml:space="preserve"> mit </w:t>
+            </w:r>
+            <w:r>
+              <w:rPr>
+                <w:rFonts w:cs="Arial"/>
+              </w:rPr>
+              <w:t xml:space="preserve">einem </w:t>
+            </w:r>
+            <w:r>
+              <w:rPr>
+                <w:rFonts w:cs="Arial"/>
+              </w:rPr>
+              <w:t xml:space="preserve">bereits registriertem </w:t>
+            </w:r>
+            <w:r>
+              <w:rPr>
+                <w:rFonts w:cs="Arial"/>
+              </w:rPr>
+              <w:t>Benutzern</w:t>
+            </w:r>
+            <w:r>
+              <w:rPr>
+                <w:rFonts w:cs="Arial"/>
+              </w:rPr>
+              <w:t>amen:</w:t>
+            </w:r>
+            <w:r>
+              <w:rPr>
+                <w:rFonts w:cs="Arial"/>
+              </w:rPr>
+              <w:br/>
+            </w:r>
+            <w:r>
+              <w:rPr>
+                <w:rFonts w:cs="Arial"/>
+              </w:rPr>
+              <w:t xml:space="preserve">„Benutzername = </w:t>
+            </w:r>
+            <w:proofErr w:type="spellStart"/>
+            <w:r>
+              <w:rPr>
+                <w:rFonts w:cs="Arial"/>
+              </w:rPr>
+              <w:t>testName</w:t>
+            </w:r>
+            <w:proofErr w:type="spellEnd"/>
+            <w:r>
+              <w:rPr>
+                <w:rFonts w:cs="Arial"/>
+              </w:rPr>
+              <w:t>“</w:t>
+            </w:r>
+          </w:p>
+          <w:p>
+            <w:pPr>
+              <w:tabs>
+                <w:tab w:val="left" w:pos="1222"/>
+              </w:tabs>
+              <w:rPr>
+                <w:rFonts w:cs="Arial"/>
+              </w:rPr>
+            </w:pPr>
+            <w:r>
+              <w:rPr>
+                <w:rFonts w:cs="Arial"/>
+              </w:rPr>
+              <w:t xml:space="preserve">„E-Mail = </w:t>
+            </w:r>
+            <w:hyperlink r:id="rId15" w:history="1">
               <w:r>
                 <w:rPr>
                   <w:rStyle w:val="Hyperlink"/>
                   <w:rFonts w:cs="Arial"/>
                 </w:rPr>
-                <w:t>e</w:t>
-              </w:r>
-              <w:r>
-                <w:rPr>
-                  <w:rStyle w:val="Hyperlink"/>
-                  <w:rFonts w:cs="Arial"/>
-                </w:rPr>
-                <w:t>ma</w:t>
-              </w:r>
-              <w:r>
-                <w:rPr>
-                  <w:rStyle w:val="Hyperlink"/>
-                  <w:rFonts w:cs="Arial"/>
-                </w:rPr>
-                <w:t>i</w:t>
-              </w:r>
-              <w:r>
-                <w:rPr>
-                  <w:rStyle w:val="Hyperlink"/>
-                  <w:rFonts w:cs="Arial"/>
-                </w:rPr>
-                <w:t>l.de</w:t>
+                <w:t>test@email.de</w:t>
               </w:r>
             </w:hyperlink>
             <w:r>
@@ -3177,12 +3768,6 @@
               </w:rPr>
               <w:t>testPwd</w:t>
             </w:r>
-            <w:r>
-              <w:rPr>
-                <w:rFonts w:cs="Arial"/>
-              </w:rPr>
-              <w:t>Incorrect</w:t>
-            </w:r>
             <w:proofErr w:type="spellEnd"/>
             <w:r>
               <w:rPr>
@@ -3225,29 +3810,29 @@
               <w:rPr>
                 <w:rFonts w:cs="Arial"/>
               </w:rPr>
-              <w:t>„Bitte geben Sie eine gültige E-Mail-Adresse an.“</w:t>
-            </w:r>
-          </w:p>
-          <w:p>
-            <w:pPr>
-              <w:tabs>
-                <w:tab w:val="left" w:pos="1222"/>
-              </w:tabs>
-              <w:rPr>
-                <w:rFonts w:cs="Arial"/>
-              </w:rPr>
-            </w:pPr>
-            <w:r>
-              <w:rPr>
-                <w:rFonts w:cs="Arial"/>
-              </w:rPr>
-              <w:t>Der</w:t>
-            </w:r>
-            <w:r>
-              <w:rPr>
-                <w:rFonts w:cs="Arial"/>
-              </w:rPr>
-              <w:t xml:space="preserve"> Inhalt beider Passwort Textfelder sollte gelöscht sein.</w:t>
+              <w:t>„</w:t>
+            </w:r>
+            <w:r>
+              <w:rPr>
+                <w:rFonts w:cs="Arial"/>
+              </w:rPr>
+              <w:t>Dieser Benutzername ist bereits Vergeben“</w:t>
+            </w:r>
+          </w:p>
+          <w:p>
+            <w:pPr>
+              <w:tabs>
+                <w:tab w:val="left" w:pos="1222"/>
+              </w:tabs>
+              <w:rPr>
+                <w:rFonts w:cs="Arial"/>
+              </w:rPr>
+            </w:pPr>
+            <w:r>
+              <w:rPr>
+                <w:rFonts w:cs="Arial"/>
+              </w:rPr>
+              <w:t>Der Inhalt beider Passwort Textfelder sollte gelöscht sein.</w:t>
             </w:r>
           </w:p>
         </w:tc>
@@ -3307,8 +3892,13 @@
               <w:rPr>
                 <w:rFonts w:cs="Arial"/>
               </w:rPr>
-              <w:lastRenderedPageBreak/>
-              <w:t>10</w:t>
+              <w:t>1</w:t>
+            </w:r>
+            <w:r>
+              <w:rPr>
+                <w:rFonts w:cs="Arial"/>
+              </w:rPr>
+              <w:t>1</w:t>
             </w:r>
           </w:p>
         </w:tc>
@@ -3350,23 +3940,55 @@
               <w:rPr>
                 <w:rFonts w:cs="Arial"/>
               </w:rPr>
-              <w:t xml:space="preserve">Auf der </w:t>
-            </w:r>
-          </w:p>
-          <w:p>
-            <w:pPr>
-              <w:tabs>
-                <w:tab w:val="left" w:pos="1222"/>
-              </w:tabs>
-              <w:rPr>
-                <w:rFonts w:cs="Arial"/>
-              </w:rPr>
-            </w:pPr>
-            <w:r>
-              <w:rPr>
-                <w:rFonts w:cs="Arial"/>
-              </w:rPr>
-              <w:t>URL = „localhost:4200/anmelden“ mit gültigen Daten ausfüllen:</w:t>
+              <w:t>Anmeldeversuch a</w:t>
+            </w:r>
+            <w:r>
+              <w:rPr>
+                <w:rFonts w:cs="Arial"/>
+              </w:rPr>
+              <w:t xml:space="preserve">uf der </w:t>
+            </w:r>
+            <w:r>
+              <w:rPr>
+                <w:rFonts w:cs="Arial"/>
+              </w:rPr>
+              <w:t xml:space="preserve">Seite </w:t>
+            </w:r>
+            <w:r>
+              <w:rPr>
+                <w:rFonts w:cs="Arial"/>
+              </w:rPr>
+              <w:t>Anmelde</w:t>
+            </w:r>
+            <w:r>
+              <w:rPr>
+                <w:rFonts w:cs="Arial"/>
+              </w:rPr>
+              <w:t>n</w:t>
+            </w:r>
+            <w:r>
+              <w:rPr>
+                <w:rFonts w:cs="Arial"/>
+              </w:rPr>
+              <w:t xml:space="preserve"> </w:t>
+            </w:r>
+            <w:r>
+              <w:rPr>
+                <w:rFonts w:cs="Arial"/>
+              </w:rPr>
+              <w:t xml:space="preserve">mit gültigen </w:t>
+            </w:r>
+            <w:r>
+              <w:rPr>
+                <w:rFonts w:cs="Arial"/>
+              </w:rPr>
+              <w:t>Eingaben</w:t>
+            </w:r>
+            <w:r>
+              <w:rPr>
+                <w:rFonts w:cs="Arial"/>
+              </w:rPr>
+              <w:t>:</w:t>
             </w:r>
           </w:p>
           <w:p>
@@ -3447,25 +4069,51 @@
               <w:rPr>
                 <w:rFonts w:cs="Arial"/>
               </w:rPr>
-              <w:t>In der Navigation wird oben rechts ein Beg</w:t>
-            </w:r>
-            <w:r>
-              <w:rPr>
-                <w:rFonts w:cs="Arial"/>
-              </w:rPr>
-              <w:t>r</w:t>
-            </w:r>
-            <w:r>
-              <w:rPr>
-                <w:rFonts w:cs="Arial"/>
-              </w:rPr>
-              <w:t xml:space="preserve">üßungstext </w:t>
-            </w:r>
-            <w:r>
-              <w:rPr>
-                <w:rFonts w:cs="Arial"/>
-              </w:rPr>
-              <w:t xml:space="preserve">mit „Hallo, </w:t>
+              <w:t>Weiterleitung auf die Hauptseite.</w:t>
+            </w:r>
+          </w:p>
+          <w:p>
+            <w:pPr>
+              <w:tabs>
+                <w:tab w:val="left" w:pos="1222"/>
+              </w:tabs>
+              <w:rPr>
+                <w:rFonts w:cs="Arial"/>
+              </w:rPr>
+            </w:pPr>
+            <w:r>
+              <w:rPr>
+                <w:rFonts w:cs="Arial"/>
+              </w:rPr>
+              <w:t>Die Buttons zum Anmelden / Registrieren werden mit einem zum Ausloggen ersetzt.</w:t>
+            </w:r>
+          </w:p>
+          <w:p>
+            <w:pPr>
+              <w:tabs>
+                <w:tab w:val="left" w:pos="1222"/>
+              </w:tabs>
+              <w:rPr>
+                <w:rFonts w:cs="Arial"/>
+              </w:rPr>
+            </w:pPr>
+            <w:r>
+              <w:rPr>
+                <w:rFonts w:cs="Arial"/>
+              </w:rPr>
+              <w:t>In der Navigation</w:t>
+            </w:r>
+            <w:r>
+              <w:rPr>
+                <w:rFonts w:cs="Arial"/>
+              </w:rPr>
+              <w:t>sleiste</w:t>
+            </w:r>
+            <w:r>
+              <w:rPr>
+                <w:rFonts w:cs="Arial"/>
+              </w:rPr>
+              <w:t xml:space="preserve"> wird oben rechts ein Begrüßungstext mit „Hallo, </w:t>
             </w:r>
             <w:proofErr w:type="spellStart"/>
             <w:r>
@@ -3479,7 +4127,13 @@
               <w:rPr>
                 <w:rFonts w:cs="Arial"/>
               </w:rPr>
-              <w:t>“ angezeigt und man wird auf die Hauptseite weitergeleitet.</w:t>
+              <w:t>“ angezeigt</w:t>
+            </w:r>
+            <w:r>
+              <w:rPr>
+                <w:rFonts w:cs="Arial"/>
+              </w:rPr>
+              <w:t>.</w:t>
             </w:r>
           </w:p>
         </w:tc>
@@ -3539,7 +4193,13 @@
               <w:rPr>
                 <w:rFonts w:cs="Arial"/>
               </w:rPr>
-              <w:t>11</w:t>
+              <w:t>1</w:t>
+            </w:r>
+            <w:r>
+              <w:rPr>
+                <w:rFonts w:cs="Arial"/>
+              </w:rPr>
+              <w:t>2</w:t>
             </w:r>
           </w:p>
         </w:tc>
@@ -3581,47 +4241,31 @@
               <w:rPr>
                 <w:rFonts w:cs="Arial"/>
               </w:rPr>
-              <w:t xml:space="preserve">Auf der </w:t>
-            </w:r>
-          </w:p>
-          <w:p>
-            <w:pPr>
-              <w:tabs>
-                <w:tab w:val="left" w:pos="1222"/>
-              </w:tabs>
-              <w:rPr>
-                <w:rFonts w:cs="Arial"/>
-              </w:rPr>
-            </w:pPr>
-            <w:r>
-              <w:rPr>
-                <w:rFonts w:cs="Arial"/>
-              </w:rPr>
-              <w:t xml:space="preserve">URL = „localhost:4200/anmelden“ mit </w:t>
-            </w:r>
-            <w:r>
-              <w:rPr>
-                <w:rFonts w:cs="Arial"/>
-              </w:rPr>
-              <w:t>un</w:t>
-            </w:r>
-            <w:r>
-              <w:rPr>
-                <w:rFonts w:cs="Arial"/>
-              </w:rPr>
-              <w:t>gültigen Daten ausfüllen</w:t>
-            </w:r>
-            <w:r>
-              <w:rPr>
-                <w:rFonts w:cs="Arial"/>
-              </w:rPr>
-              <w:t xml:space="preserve"> (Case: Passwort)</w:t>
-            </w:r>
-            <w:r>
-              <w:rPr>
-                <w:rFonts w:cs="Arial"/>
-              </w:rPr>
-              <w:t>:</w:t>
+              <w:t>Anmeldeversuch a</w:t>
+            </w:r>
+            <w:r>
+              <w:rPr>
+                <w:rFonts w:cs="Arial"/>
+              </w:rPr>
+              <w:t xml:space="preserve">uf der </w:t>
+            </w:r>
+            <w:r>
+              <w:rPr>
+                <w:rFonts w:cs="Arial"/>
+              </w:rPr>
+              <w:t>Seite Anmelden</w:t>
+            </w:r>
+            <w:r>
+              <w:rPr>
+                <w:rFonts w:cs="Arial"/>
+              </w:rPr>
+              <w:t xml:space="preserve"> mit ungültigen </w:t>
+            </w:r>
+            <w:r>
+              <w:rPr>
+                <w:rFonts w:cs="Arial"/>
+              </w:rPr>
+              <w:t>(Passwort) Eingaben:</w:t>
             </w:r>
           </w:p>
           <w:p>
@@ -3674,13 +4318,7 @@
               <w:rPr>
                 <w:rFonts w:cs="Arial"/>
               </w:rPr>
-              <w:t>testPwd</w:t>
-            </w:r>
-            <w:r>
-              <w:rPr>
-                <w:rFonts w:cs="Arial"/>
-              </w:rPr>
-              <w:t>Incorrect</w:t>
+              <w:t>testPwdIncorrect</w:t>
             </w:r>
             <w:proofErr w:type="spellEnd"/>
             <w:r>
@@ -3740,7 +4378,13 @@
               <w:rPr>
                 <w:rFonts w:cs="Arial"/>
               </w:rPr>
-              <w:t>Der Inhalt beider Passwort Textfelder sollte gelöscht sein.</w:t>
+              <w:t xml:space="preserve">Der Inhalt </w:t>
+            </w:r>
+            <w:r>
+              <w:rPr>
+                <w:rFonts w:cs="Arial"/>
+              </w:rPr>
+              <w:t>des Passwort Textfeldes sollte gelöscht sein.</w:t>
             </w:r>
           </w:p>
         </w:tc>
@@ -3800,7 +4444,13 @@
               <w:rPr>
                 <w:rFonts w:cs="Arial"/>
               </w:rPr>
-              <w:t>12</w:t>
+              <w:t>1</w:t>
+            </w:r>
+            <w:r>
+              <w:rPr>
+                <w:rFonts w:cs="Arial"/>
+              </w:rPr>
+              <w:t>3</w:t>
             </w:r>
           </w:p>
         </w:tc>
@@ -3821,13 +4471,7 @@
               <w:rPr>
                 <w:rFonts w:cs="Arial"/>
               </w:rPr>
-              <w:t>LF2</w:t>
-            </w:r>
-            <w:r>
-              <w:rPr>
-                <w:rFonts w:cs="Arial"/>
-              </w:rPr>
-              <w:t>00</w:t>
+              <w:t>LF200</w:t>
             </w:r>
           </w:p>
         </w:tc>
@@ -3848,35 +4492,37 @@
               <w:rPr>
                 <w:rFonts w:cs="Arial"/>
               </w:rPr>
-              <w:t xml:space="preserve">Auf der </w:t>
-            </w:r>
-          </w:p>
-          <w:p>
-            <w:pPr>
-              <w:tabs>
-                <w:tab w:val="left" w:pos="1222"/>
-              </w:tabs>
-              <w:rPr>
-                <w:rFonts w:cs="Arial"/>
-              </w:rPr>
-            </w:pPr>
-            <w:r>
-              <w:rPr>
-                <w:rFonts w:cs="Arial"/>
-              </w:rPr>
-              <w:t>URL = „localhost:4200/anmelden“ mit ungültigen Daten ausfüllen (</w:t>
-            </w:r>
-            <w:r>
-              <w:rPr>
-                <w:rFonts w:cs="Arial"/>
-              </w:rPr>
-              <w:t>Case: Benutzername</w:t>
-            </w:r>
-            <w:r>
-              <w:rPr>
-                <w:rFonts w:cs="Arial"/>
-              </w:rPr>
-              <w:t>):</w:t>
+              <w:t>Anmeldeversuch a</w:t>
+            </w:r>
+            <w:r>
+              <w:rPr>
+                <w:rFonts w:cs="Arial"/>
+              </w:rPr>
+              <w:t xml:space="preserve">uf der </w:t>
+            </w:r>
+            <w:r>
+              <w:rPr>
+                <w:rFonts w:cs="Arial"/>
+              </w:rPr>
+              <w:t>Seite Anmelden</w:t>
+            </w:r>
+            <w:r>
+              <w:rPr>
+                <w:rFonts w:cs="Arial"/>
+              </w:rPr>
+              <w:t xml:space="preserve"> </w:t>
+            </w:r>
+            <w:r>
+              <w:rPr>
+                <w:rFonts w:cs="Arial"/>
+              </w:rPr>
+              <w:t xml:space="preserve">mit ungültigen </w:t>
+            </w:r>
+            <w:r>
+              <w:rPr>
+                <w:rFonts w:cs="Arial"/>
+              </w:rPr>
+              <w:t>(Benutzername) Eingaben:</w:t>
             </w:r>
           </w:p>
           <w:p>
@@ -3899,13 +4545,7 @@
               <w:rPr>
                 <w:rFonts w:cs="Arial"/>
               </w:rPr>
-              <w:t>testName</w:t>
-            </w:r>
-            <w:r>
-              <w:rPr>
-                <w:rFonts w:cs="Arial"/>
-              </w:rPr>
-              <w:t>Incorrect</w:t>
+              <w:t>testNameIncorrect</w:t>
             </w:r>
             <w:proofErr w:type="spellEnd"/>
             <w:r>
@@ -3995,7 +4635,13 @@
               <w:rPr>
                 <w:rFonts w:cs="Arial"/>
               </w:rPr>
-              <w:t>Der Inhalt beider Passwort Textfelder sollte gelöscht sein.</w:t>
+              <w:t xml:space="preserve">Der Inhalt </w:t>
+            </w:r>
+            <w:r>
+              <w:rPr>
+                <w:rFonts w:cs="Arial"/>
+              </w:rPr>
+              <w:t>des Passwort Textfeldes sollte gelöscht sein.</w:t>
             </w:r>
           </w:p>
         </w:tc>
@@ -4082,23 +4728,23 @@
         <w:tab w:val="left" w:pos="6747"/>
       </w:tabs>
     </w:pPr>
-    <w:bookmarkStart w:id="7" w:name="OLE_LINK7"/>
-    <w:bookmarkStart w:id="8" w:name="OLE_LINK8"/>
-    <w:bookmarkStart w:id="9" w:name="OLE_LINK17"/>
-    <w:bookmarkStart w:id="10" w:name="OLE_LINK18"/>
-    <w:bookmarkStart w:id="11" w:name="OLE_LINK19"/>
-    <w:bookmarkStart w:id="12" w:name="OLE_LINK45"/>
-    <w:bookmarkStart w:id="13" w:name="OLE_LINK46"/>
+    <w:bookmarkStart w:id="6" w:name="OLE_LINK7"/>
+    <w:bookmarkStart w:id="7" w:name="OLE_LINK8"/>
+    <w:bookmarkStart w:id="8" w:name="OLE_LINK17"/>
+    <w:bookmarkStart w:id="9" w:name="OLE_LINK18"/>
+    <w:bookmarkStart w:id="10" w:name="OLE_LINK19"/>
+    <w:bookmarkStart w:id="11" w:name="OLE_LINK45"/>
+    <w:bookmarkStart w:id="12" w:name="OLE_LINK46"/>
     <w:r>
       <w:t>TH Köln</w:t>
     </w:r>
+    <w:bookmarkEnd w:id="6"/>
     <w:bookmarkEnd w:id="7"/>
     <w:bookmarkEnd w:id="8"/>
     <w:bookmarkEnd w:id="9"/>
     <w:bookmarkEnd w:id="10"/>
     <w:bookmarkEnd w:id="11"/>
     <w:bookmarkEnd w:id="12"/>
-    <w:bookmarkEnd w:id="13"/>
   </w:p>
 </w:ftr>
 </file>
@@ -4276,13 +4922,13 @@
 
 <file path=word/header2.xml><?xml version="1.0" encoding="utf-8"?>
 <w:hdr xmlns:wpc="http://schemas.microsoft.com/office/word/2010/wordprocessingCanvas" xmlns:cx="http://schemas.microsoft.com/office/drawing/2014/chartex" xmlns:cx1="http://schemas.microsoft.com/office/drawing/2015/9/8/chartex" xmlns:cx2="http://schemas.microsoft.com/office/drawing/2015/10/21/chartex" xmlns:cx3="http://schemas.microsoft.com/office/drawing/2016/5/9/chartex" xmlns:cx4="http://schemas.microsoft.com/office/drawing/2016/5/10/chartex" xmlns:cx5="http://schemas.microsoft.com/office/drawing/2016/5/11/chartex" xmlns:cx6="http://schemas.microsoft.com/office/drawing/2016/5/12/chartex" xmlns:cx7="http://schemas.microsoft.com/office/drawing/2016/5/13/chartex" xmlns:cx8="http://schemas.microsoft.com/office/drawing/2016/5/14/chartex" xmlns:mc="http://schemas.openxmlformats.org/markup-compatibility/2006" xmlns:aink="http://schemas.microsoft.com/office/drawing/2016/ink" xmlns:am3d="http://schemas.microsoft.com/office/drawing/2017/model3d" xmlns:o="urn:schemas-microsoft-com:office:office" xmlns:r="http://schemas.openxmlformats.org/officeDocument/2006/relationships" xmlns:m="http://schemas.openxmlformats.org/officeDocument/2006/math" xmlns:v="urn:schemas-microsoft-com:vml" xmlns:wp14="http://schemas.microsoft.com/office/word/2010/wordprocessingDrawing" xmlns:wp="http://schemas.openxmlformats.org/drawingml/2006/wordprocessingDrawing" xmlns:w10="urn:schemas-microsoft-com:office:word" xmlns:w="http://schemas.openxmlformats.org/wordprocessingml/2006/main" xmlns:w14="http://schemas.microsoft.com/office/word/2010/wordml" xmlns:w15="http://schemas.microsoft.com/office/word/2012/wordml" xmlns:w16cid="http://schemas.microsoft.com/office/word/2016/wordml/cid" xmlns:w16se="http://schemas.microsoft.com/office/word/2015/wordml/symex" xmlns:wpg="http://schemas.microsoft.com/office/word/2010/wordprocessingGroup" xmlns:wpi="http://schemas.microsoft.com/office/word/2010/wordprocessingInk" xmlns:wne="http://schemas.microsoft.com/office/word/2006/wordml" xmlns:wps="http://schemas.microsoft.com/office/word/2010/wordprocessingShape" mc:Ignorable="w14 w15 w16se w16cid wp14">
-  <w:bookmarkStart w:id="14" w:name="OLE_LINK9"/>
-  <w:bookmarkStart w:id="15" w:name="OLE_LINK10"/>
-  <w:bookmarkStart w:id="16" w:name="OLE_LINK11"/>
-  <w:bookmarkStart w:id="17" w:name="OLE_LINK3"/>
+  <w:bookmarkStart w:id="13" w:name="OLE_LINK9"/>
+  <w:bookmarkStart w:id="14" w:name="OLE_LINK10"/>
+  <w:bookmarkStart w:id="15" w:name="OLE_LINK11"/>
+  <w:bookmarkStart w:id="16" w:name="OLE_LINK3"/>
+  <w:bookmarkEnd w:id="13"/>
   <w:bookmarkEnd w:id="14"/>
   <w:bookmarkEnd w:id="15"/>
-  <w:bookmarkEnd w:id="16"/>
   <w:p>
     <w:pPr>
       <w:pStyle w:val="Kopf-FuzeileTH"/>
@@ -4463,7 +5109,7 @@
         </mc:Fallback>
       </mc:AlternateContent>
     </w:r>
-    <w:bookmarkEnd w:id="17"/>
+    <w:bookmarkEnd w:id="16"/>
   </w:p>
 </w:hdr>
 </file>
@@ -6114,7 +6760,7 @@
     <w:lsdException w:name="HTML Sample" w:semiHidden="1" w:unhideWhenUsed="1"/>
     <w:lsdException w:name="HTML Typewriter" w:semiHidden="1" w:unhideWhenUsed="1"/>
     <w:lsdException w:name="HTML Variable" w:semiHidden="1" w:unhideWhenUsed="1"/>
-    <w:lsdException w:name="Normal Table" w:locked="0"/>
+    <w:lsdException w:name="Normal Table" w:locked="0" w:semiHidden="1" w:unhideWhenUsed="1"/>
     <w:lsdException w:name="annotation subject" w:semiHidden="1" w:unhideWhenUsed="1"/>
     <w:lsdException w:name="No List" w:locked="0" w:semiHidden="1" w:unhideWhenUsed="1"/>
     <w:lsdException w:name="Outline List 1" w:semiHidden="1" w:unhideWhenUsed="1"/>
@@ -6158,8 +6804,10 @@
     <w:lsdException w:name="Table Elegant" w:semiHidden="1" w:unhideWhenUsed="1"/>
     <w:lsdException w:name="Table Professional" w:semiHidden="1" w:unhideWhenUsed="1"/>
     <w:lsdException w:name="Table Subtle 1" w:semiHidden="1" w:unhideWhenUsed="1"/>
+    <w:lsdException w:name="Table Subtle 2" w:semiHidden="1" w:unhideWhenUsed="1"/>
     <w:lsdException w:name="Table Web 1" w:semiHidden="1" w:unhideWhenUsed="1"/>
     <w:lsdException w:name="Table Web 2" w:semiHidden="1" w:unhideWhenUsed="1"/>
+    <w:lsdException w:name="Table Web 3" w:semiHidden="1" w:unhideWhenUsed="1"/>
     <w:lsdException w:name="Balloon Text" w:semiHidden="1" w:unhideWhenUsed="1"/>
     <w:lsdException w:name="Table Grid" w:locked="0" w:uiPriority="59"/>
     <w:lsdException w:name="Table Theme" w:semiHidden="1" w:unhideWhenUsed="1"/>
@@ -8013,7 +8661,7 @@
 </file>
 
 <file path=customXml/itemProps2.xml><?xml version="1.0" encoding="utf-8"?>
-<ds:datastoreItem xmlns:ds="http://schemas.openxmlformats.org/officeDocument/2006/customXml" ds:itemID="{E4518D38-FE4B-E740-930B-3E8F8E5F565A}">
+<ds:datastoreItem xmlns:ds="http://schemas.openxmlformats.org/officeDocument/2006/customXml" ds:itemID="{DE256DEC-CC3B-FD44-9EB8-FCCAE128C61D}">
   <ds:schemaRefs>
     <ds:schemaRef ds:uri="http://schemas.openxmlformats.org/officeDocument/2006/bibliography"/>
   </ds:schemaRefs>

</xml_diff>